<commit_message>
deleted 3 empty pages on requirements
</commit_message>
<xml_diff>
--- a/Requirements.docx
+++ b/Requirements.docx
@@ -207,8 +207,6 @@
       <w:r>
         <w:t>UC5: Delete item (from R2)</w:t>
       </w:r>
-      <w:bookmarkStart w:id="0" w:name="_GoBack"/>
-      <w:bookmarkEnd w:id="0"/>
     </w:p>
     <w:p>
       <w:pPr>
@@ -318,106 +316,85 @@
               <w:jc w:val="center"/>
             </w:pPr>
             <w:r>
-              <w:t>UC</w:t>
-            </w:r>
-            <w:r>
-              <w:t>2</w:t>
-            </w:r>
-          </w:p>
-        </w:tc>
-        <w:tc>
-          <w:tcPr>
-            <w:tcW w:w="945" w:type="dxa"/>
-          </w:tcPr>
-          <w:p>
-            <w:pPr>
-              <w:jc w:val="center"/>
-            </w:pPr>
-            <w:r>
-              <w:t>UC</w:t>
-            </w:r>
-            <w:r>
-              <w:t>3</w:t>
-            </w:r>
-          </w:p>
-        </w:tc>
-        <w:tc>
-          <w:tcPr>
-            <w:tcW w:w="945" w:type="dxa"/>
-          </w:tcPr>
-          <w:p>
-            <w:pPr>
-              <w:jc w:val="center"/>
-            </w:pPr>
-            <w:r>
-              <w:t>UC</w:t>
-            </w:r>
-            <w:r>
-              <w:t>4</w:t>
-            </w:r>
-          </w:p>
-        </w:tc>
-        <w:tc>
-          <w:tcPr>
-            <w:tcW w:w="945" w:type="dxa"/>
-          </w:tcPr>
-          <w:p>
-            <w:pPr>
-              <w:jc w:val="center"/>
-            </w:pPr>
-            <w:r>
-              <w:t>UC</w:t>
-            </w:r>
-            <w:r>
-              <w:t>5</w:t>
-            </w:r>
-          </w:p>
-        </w:tc>
-        <w:tc>
-          <w:tcPr>
-            <w:tcW w:w="945" w:type="dxa"/>
-          </w:tcPr>
-          <w:p>
-            <w:pPr>
-              <w:jc w:val="center"/>
-            </w:pPr>
-            <w:r>
-              <w:t>UC</w:t>
-            </w:r>
-            <w:r>
-              <w:t>6</w:t>
-            </w:r>
-          </w:p>
-        </w:tc>
-        <w:tc>
-          <w:tcPr>
-            <w:tcW w:w="945" w:type="dxa"/>
-          </w:tcPr>
-          <w:p>
-            <w:pPr>
-              <w:jc w:val="center"/>
-            </w:pPr>
-            <w:r>
-              <w:t>UC</w:t>
-            </w:r>
-            <w:r>
-              <w:t>7</w:t>
-            </w:r>
-          </w:p>
-        </w:tc>
-        <w:tc>
-          <w:tcPr>
-            <w:tcW w:w="945" w:type="dxa"/>
-          </w:tcPr>
-          <w:p>
-            <w:pPr>
-              <w:jc w:val="center"/>
-            </w:pPr>
-            <w:r>
-              <w:t>UC</w:t>
-            </w:r>
-            <w:r>
-              <w:t>8</w:t>
+              <w:t>UC2</w:t>
+            </w:r>
+          </w:p>
+        </w:tc>
+        <w:tc>
+          <w:tcPr>
+            <w:tcW w:w="945" w:type="dxa"/>
+          </w:tcPr>
+          <w:p>
+            <w:pPr>
+              <w:jc w:val="center"/>
+            </w:pPr>
+            <w:r>
+              <w:t>UC3</w:t>
+            </w:r>
+          </w:p>
+        </w:tc>
+        <w:tc>
+          <w:tcPr>
+            <w:tcW w:w="945" w:type="dxa"/>
+          </w:tcPr>
+          <w:p>
+            <w:pPr>
+              <w:jc w:val="center"/>
+            </w:pPr>
+            <w:r>
+              <w:t>UC4</w:t>
+            </w:r>
+          </w:p>
+        </w:tc>
+        <w:tc>
+          <w:tcPr>
+            <w:tcW w:w="945" w:type="dxa"/>
+          </w:tcPr>
+          <w:p>
+            <w:pPr>
+              <w:jc w:val="center"/>
+            </w:pPr>
+            <w:r>
+              <w:t>UC5</w:t>
+            </w:r>
+          </w:p>
+        </w:tc>
+        <w:tc>
+          <w:tcPr>
+            <w:tcW w:w="945" w:type="dxa"/>
+          </w:tcPr>
+          <w:p>
+            <w:pPr>
+              <w:jc w:val="center"/>
+            </w:pPr>
+            <w:r>
+              <w:t>UC6</w:t>
+            </w:r>
+          </w:p>
+        </w:tc>
+        <w:tc>
+          <w:tcPr>
+            <w:tcW w:w="945" w:type="dxa"/>
+          </w:tcPr>
+          <w:p>
+            <w:pPr>
+              <w:jc w:val="center"/>
+            </w:pPr>
+            <w:r>
+              <w:t>UC7</w:t>
+            </w:r>
+          </w:p>
+        </w:tc>
+        <w:tc>
+          <w:tcPr>
+            <w:tcW w:w="945" w:type="dxa"/>
+          </w:tcPr>
+          <w:p>
+            <w:pPr>
+              <w:jc w:val="center"/>
+            </w:pPr>
+            <w:r>
+              <w:t>UC8</w:t>
             </w:r>
           </w:p>
         </w:tc>
@@ -1140,48 +1117,9 @@
       </w:r>
     </w:p>
     <w:p>
-      <w:r>
-        <w:br w:type="page"/>
-      </w:r>
-    </w:p>
-    <w:p>
-      <w:pPr>
-        <w:jc w:val="center"/>
-      </w:pPr>
-      <w:r>
-        <w:lastRenderedPageBreak/>
-        <w:t>Abstract Use Cases</w:t>
-      </w:r>
-    </w:p>
-    <w:p>
-      <w:r>
-        <w:br w:type="page"/>
-      </w:r>
-    </w:p>
-    <w:p>
-      <w:pPr>
-        <w:jc w:val="center"/>
-      </w:pPr>
-      <w:r>
-        <w:lastRenderedPageBreak/>
-        <w:t>High Level Use Cases</w:t>
-      </w:r>
-    </w:p>
-    <w:p>
-      <w:r>
-        <w:br w:type="page"/>
-      </w:r>
-    </w:p>
-    <w:p>
-      <w:pPr>
-        <w:jc w:val="center"/>
-      </w:pPr>
-      <w:r>
-        <w:lastRenderedPageBreak/>
-        <w:t>Expanded Use Cases</w:t>
-      </w:r>
-    </w:p>
-    <w:p/>
+      <w:bookmarkStart w:id="0" w:name="_GoBack"/>
+      <w:bookmarkEnd w:id="0"/>
+    </w:p>
     <w:sectPr>
       <w:pgSz w:w="12240" w:h="15840"/>
       <w:pgMar w:top="1440" w:right="1440" w:bottom="1440" w:left="1440" w:header="720" w:footer="720" w:gutter="0"/>

</xml_diff>